<commit_message>
Synchronising after editing highlights & hours worked log. Need to remake project with maven to handle dependencies.
</commit_message>
<xml_diff>
--- a/03 Highlight 03.docx
+++ b/03 Highlight 03.docx
@@ -240,16 +240,30 @@
                 <w:szCs w:val="22"/>
                 <w:u w:val="none"/>
               </w:rPr>
-              <w:t>A C# API was implemented to expose the database to the Java application and Java code was designed and implemented to consume the API endpoints allowing for RESTful processing of the data. Creating the API took longer than anticipated due to conflicts with the Visual Studio version and a reinstallation of both Visual Studio and Oracle Developer Tools was required.</w:t>
+              <w:t xml:space="preserve">A C# API was implemented to expose the database to the Java application and Java code was designed and </w:t>
+            </w:r>
+            <w:r>
+              <w:rPr>
+                <w:rFonts w:asciiTheme="minorHAnsi" w:hAnsiTheme="minorHAnsi" w:cstheme="minorHAnsi"/>
+                <w:sz w:val="22"/>
+                <w:szCs w:val="22"/>
+                <w:u w:val="none"/>
+              </w:rPr>
+              <w:t>is currently being implemented</w:t>
+            </w:r>
+            <w:r>
+              <w:rPr>
+                <w:rFonts w:asciiTheme="minorHAnsi" w:hAnsiTheme="minorHAnsi" w:cstheme="minorHAnsi"/>
+                <w:sz w:val="22"/>
+                <w:szCs w:val="22"/>
+                <w:u w:val="none"/>
+              </w:rPr>
+              <w:t xml:space="preserve"> to consume the API endpoints allowing for RESTful processing of the data. Creating the API took longer than anticipated due to conflicts with the Visual Studio version and a reinstallation of both Visual Studio and Oracle Developer Tools was required.</w:t>
             </w:r>
           </w:p>
           <w:p>
             <w:pPr>
               <w:pStyle w:val="Heading2Sturley"/>
-              <w:numPr>
-                <w:ilvl w:val="0"/>
-                <w:numId w:val="9"/>
-              </w:numPr>
               <w:rPr>
                 <w:rFonts w:asciiTheme="minorHAnsi" w:hAnsiTheme="minorHAnsi" w:cstheme="minorHAnsi"/>
                 <w:sz w:val="22"/>
@@ -268,104 +282,40 @@
                 <w:u w:val="none"/>
               </w:rPr>
             </w:pPr>
+            <w:r>
+              <w:rPr>
+                <w:rFonts w:asciiTheme="minorHAnsi" w:hAnsiTheme="minorHAnsi" w:cstheme="minorHAnsi"/>
+                <w:sz w:val="22"/>
+                <w:szCs w:val="22"/>
+                <w:u w:val="none"/>
+              </w:rPr>
+              <w:t xml:space="preserve">This week </w:t>
+            </w:r>
+            <w:r>
+              <w:rPr>
+                <w:rFonts w:asciiTheme="minorHAnsi" w:hAnsiTheme="minorHAnsi" w:cstheme="minorHAnsi"/>
+                <w:sz w:val="22"/>
+                <w:szCs w:val="22"/>
+                <w:u w:val="none"/>
+              </w:rPr>
+              <w:t>32</w:t>
+            </w:r>
+            <w:r>
+              <w:rPr>
+                <w:rFonts w:asciiTheme="minorHAnsi" w:hAnsiTheme="minorHAnsi" w:cstheme="minorHAnsi"/>
+                <w:sz w:val="22"/>
+                <w:szCs w:val="22"/>
+                <w:u w:val="none"/>
+              </w:rPr>
+              <w:t xml:space="preserve"> hours have been spent working on the project.</w:t>
+            </w:r>
           </w:p>
           <w:p>
             <w:pPr>
               <w:pStyle w:val="Heading2Sturley"/>
               <w:rPr>
                 <w:rFonts w:asciiTheme="minorHAnsi" w:hAnsiTheme="minorHAnsi" w:cstheme="minorHAnsi"/>
-                <w:sz w:val="22"/>
-                <w:szCs w:val="22"/>
-                <w:u w:val="none"/>
-              </w:rPr>
-            </w:pPr>
-            <w:r>
-              <w:rPr>
-                <w:rFonts w:asciiTheme="minorHAnsi" w:hAnsiTheme="minorHAnsi" w:cstheme="minorHAnsi"/>
-                <w:sz w:val="22"/>
-                <w:szCs w:val="22"/>
-                <w:u w:val="none"/>
-              </w:rPr>
-              <w:t>This week X hours have been spent working on the project.</w:t>
-            </w:r>
-          </w:p>
-          <w:p>
-            <w:pPr>
-              <w:pStyle w:val="Heading2Sturley"/>
-              <w:rPr>
-                <w:rFonts w:asciiTheme="minorHAnsi" w:hAnsiTheme="minorHAnsi" w:cstheme="minorHAnsi"/>
-                <w:u w:val="none"/>
-              </w:rPr>
-            </w:pPr>
-            <w:bookmarkStart w:id="0" w:name="_GoBack"/>
-            <w:bookmarkEnd w:id="0"/>
-          </w:p>
-        </w:tc>
-      </w:tr>
-      <w:tr>
-        <w:tc>
-          <w:tcPr>
-            <w:tcW w:w="9242" w:type="dxa"/>
-          </w:tcPr>
-          <w:p>
-            <w:pPr>
-              <w:pStyle w:val="Heading2Sturley"/>
-              <w:rPr>
-                <w:rFonts w:asciiTheme="minorHAnsi" w:hAnsiTheme="minorHAnsi" w:cstheme="minorHAnsi"/>
-                <w:i/>
-                <w:iCs/>
-                <w:u w:val="none"/>
-              </w:rPr>
-            </w:pPr>
-            <w:r>
-              <w:rPr>
-                <w:rFonts w:asciiTheme="minorHAnsi" w:hAnsiTheme="minorHAnsi" w:cstheme="minorHAnsi"/>
-                <w:b/>
-                <w:iCs/>
-                <w:u w:val="none"/>
-              </w:rPr>
-              <w:t>P</w:t>
-            </w:r>
-            <w:r>
-              <w:rPr>
-                <w:rFonts w:asciiTheme="minorHAnsi" w:hAnsiTheme="minorHAnsi" w:cstheme="minorHAnsi"/>
-                <w:b/>
-                <w:iCs/>
-                <w:u w:val="none"/>
-              </w:rPr>
-              <w:t>lan of work for the next week</w:t>
-            </w:r>
-            <w:r>
-              <w:rPr>
-                <w:rFonts w:asciiTheme="minorHAnsi" w:hAnsiTheme="minorHAnsi" w:cstheme="minorHAnsi"/>
-                <w:i/>
-                <w:iCs/>
-                <w:u w:val="none"/>
-              </w:rPr>
-              <w:t xml:space="preserve"> </w:t>
-            </w:r>
-          </w:p>
-          <w:p>
-            <w:pPr>
-              <w:pStyle w:val="Heading2Sturley"/>
-              <w:numPr>
-                <w:ilvl w:val="0"/>
-                <w:numId w:val="7"/>
-              </w:numPr>
-              <w:rPr>
-                <w:rFonts w:asciiTheme="minorHAnsi" w:hAnsiTheme="minorHAnsi" w:cstheme="minorHAnsi"/>
-                <w:i/>
-                <w:iCs/>
-                <w:sz w:val="22"/>
-                <w:szCs w:val="22"/>
-                <w:u w:val="none"/>
-              </w:rPr>
-            </w:pPr>
-          </w:p>
-          <w:p>
-            <w:pPr>
-              <w:rPr>
-                <w:rFonts w:cstheme="minorHAnsi"/>
+                <w:u w:val="none"/>
               </w:rPr>
             </w:pPr>
           </w:p>
@@ -381,11 +331,20 @@
               <w:pStyle w:val="Heading2Sturley"/>
               <w:rPr>
                 <w:rFonts w:asciiTheme="minorHAnsi" w:hAnsiTheme="minorHAnsi" w:cstheme="minorHAnsi"/>
+                <w:i/>
+                <w:iCs/>
+                <w:u w:val="none"/>
+              </w:rPr>
+            </w:pPr>
+            <w:r>
+              <w:rPr>
+                <w:rFonts w:asciiTheme="minorHAnsi" w:hAnsiTheme="minorHAnsi" w:cstheme="minorHAnsi"/>
                 <w:b/>
                 <w:iCs/>
                 <w:u w:val="none"/>
               </w:rPr>
-            </w:pPr>
+              <w:t>P</w:t>
+            </w:r>
             <w:r>
               <w:rPr>
                 <w:rFonts w:asciiTheme="minorHAnsi" w:hAnsiTheme="minorHAnsi" w:cstheme="minorHAnsi"/>
@@ -393,43 +352,16 @@
                 <w:iCs/>
                 <w:u w:val="none"/>
               </w:rPr>
-              <w:t>Date</w:t>
-            </w:r>
-            <w:r>
-              <w:rPr>
-                <w:rFonts w:asciiTheme="minorHAnsi" w:hAnsiTheme="minorHAnsi" w:cstheme="minorHAnsi"/>
-                <w:b/>
-                <w:iCs/>
-                <w:u w:val="none"/>
-              </w:rPr>
-              <w:t>(</w:t>
-            </w:r>
-            <w:r>
-              <w:rPr>
-                <w:rFonts w:asciiTheme="minorHAnsi" w:hAnsiTheme="minorHAnsi" w:cstheme="minorHAnsi"/>
-                <w:b/>
-                <w:iCs/>
-                <w:u w:val="none"/>
-              </w:rPr>
-              <w:t>s</w:t>
-            </w:r>
-            <w:r>
-              <w:rPr>
-                <w:rFonts w:asciiTheme="minorHAnsi" w:hAnsiTheme="minorHAnsi" w:cstheme="minorHAnsi"/>
-                <w:b/>
-                <w:iCs/>
-                <w:u w:val="none"/>
-              </w:rPr>
-              <w:t>)</w:t>
-            </w:r>
-            <w:r>
-              <w:rPr>
-                <w:rFonts w:asciiTheme="minorHAnsi" w:hAnsiTheme="minorHAnsi" w:cstheme="minorHAnsi"/>
-                <w:b/>
-                <w:iCs/>
-                <w:u w:val="none"/>
-              </w:rPr>
-              <w:t xml:space="preserve"> of supervisory meeting(s) since last Highlight</w:t>
+              <w:t>lan of work for the next week</w:t>
+            </w:r>
+            <w:r>
+              <w:rPr>
+                <w:rFonts w:asciiTheme="minorHAnsi" w:hAnsiTheme="minorHAnsi" w:cstheme="minorHAnsi"/>
+                <w:i/>
+                <w:iCs/>
+                <w:u w:val="none"/>
+              </w:rPr>
+              <w:t xml:space="preserve"> </w:t>
             </w:r>
           </w:p>
           <w:p>
@@ -437,12 +369,14 @@
               <w:pStyle w:val="Heading2Sturley"/>
               <w:numPr>
                 <w:ilvl w:val="0"/>
-                <w:numId w:val="8"/>
+                <w:numId w:val="7"/>
               </w:numPr>
               <w:rPr>
                 <w:rFonts w:asciiTheme="minorHAnsi" w:hAnsiTheme="minorHAnsi" w:cstheme="minorHAnsi"/>
-                <w:b/>
-                <w:iCs/>
+                <w:i/>
+                <w:iCs/>
+                <w:sz w:val="22"/>
+                <w:szCs w:val="22"/>
                 <w:u w:val="none"/>
               </w:rPr>
             </w:pPr>
@@ -450,10 +384,74 @@
               <w:rPr>
                 <w:rFonts w:asciiTheme="minorHAnsi" w:hAnsiTheme="minorHAnsi" w:cstheme="minorHAnsi"/>
                 <w:iCs/>
-                <w:u w:val="none"/>
-              </w:rPr>
-              <w:t>No meetings – exchanged emails throughout week</w:t>
-            </w:r>
+                <w:sz w:val="22"/>
+                <w:szCs w:val="22"/>
+                <w:u w:val="none"/>
+              </w:rPr>
+              <w:t>Finish Java code to handle RESTful API calls.</w:t>
+            </w:r>
+          </w:p>
+          <w:p>
+            <w:pPr>
+              <w:pStyle w:val="Heading2Sturley"/>
+              <w:numPr>
+                <w:ilvl w:val="0"/>
+                <w:numId w:val="7"/>
+              </w:numPr>
+              <w:rPr>
+                <w:rFonts w:asciiTheme="minorHAnsi" w:hAnsiTheme="minorHAnsi" w:cstheme="minorHAnsi"/>
+                <w:i/>
+                <w:iCs/>
+                <w:sz w:val="22"/>
+                <w:szCs w:val="22"/>
+                <w:u w:val="none"/>
+              </w:rPr>
+            </w:pPr>
+            <w:r>
+              <w:rPr>
+                <w:rFonts w:asciiTheme="minorHAnsi" w:hAnsiTheme="minorHAnsi" w:cstheme="minorHAnsi"/>
+                <w:iCs/>
+                <w:sz w:val="22"/>
+                <w:szCs w:val="22"/>
+                <w:u w:val="none"/>
+              </w:rPr>
+              <w:t>Fill database with trade data and test GOFAI algorithms.</w:t>
+            </w:r>
+          </w:p>
+          <w:p>
+            <w:pPr>
+              <w:pStyle w:val="Heading2Sturley"/>
+              <w:numPr>
+                <w:ilvl w:val="0"/>
+                <w:numId w:val="7"/>
+              </w:numPr>
+              <w:spacing w:line="276" w:lineRule="auto"/>
+              <w:rPr>
+                <w:rFonts w:asciiTheme="minorHAnsi" w:hAnsiTheme="minorHAnsi" w:cstheme="minorHAnsi"/>
+                <w:i/>
+                <w:iCs/>
+                <w:sz w:val="22"/>
+                <w:szCs w:val="22"/>
+                <w:u w:val="none"/>
+              </w:rPr>
+            </w:pPr>
+            <w:r>
+              <w:rPr>
+                <w:rFonts w:asciiTheme="minorHAnsi" w:hAnsiTheme="minorHAnsi" w:cstheme="minorHAnsi"/>
+                <w:iCs/>
+                <w:sz w:val="22"/>
+                <w:szCs w:val="22"/>
+                <w:u w:val="none"/>
+              </w:rPr>
+              <w:t>Integrate selected GOFAI algorithm into (sandbox/spoofed) automated trading, JUnit test.</w:t>
+            </w:r>
+          </w:p>
+          <w:p>
+            <w:pPr>
+              <w:rPr>
+                <w:rFonts w:cstheme="minorHAnsi"/>
+              </w:rPr>
+            </w:pPr>
           </w:p>
         </w:tc>
       </w:tr>
@@ -467,6 +465,92 @@
               <w:pStyle w:val="Heading2Sturley"/>
               <w:rPr>
                 <w:rFonts w:asciiTheme="minorHAnsi" w:hAnsiTheme="minorHAnsi" w:cstheme="minorHAnsi"/>
+                <w:b/>
+                <w:iCs/>
+                <w:u w:val="none"/>
+              </w:rPr>
+            </w:pPr>
+            <w:r>
+              <w:rPr>
+                <w:rFonts w:asciiTheme="minorHAnsi" w:hAnsiTheme="minorHAnsi" w:cstheme="minorHAnsi"/>
+                <w:b/>
+                <w:iCs/>
+                <w:u w:val="none"/>
+              </w:rPr>
+              <w:t>Date</w:t>
+            </w:r>
+            <w:r>
+              <w:rPr>
+                <w:rFonts w:asciiTheme="minorHAnsi" w:hAnsiTheme="minorHAnsi" w:cstheme="minorHAnsi"/>
+                <w:b/>
+                <w:iCs/>
+                <w:u w:val="none"/>
+              </w:rPr>
+              <w:t>(</w:t>
+            </w:r>
+            <w:r>
+              <w:rPr>
+                <w:rFonts w:asciiTheme="minorHAnsi" w:hAnsiTheme="minorHAnsi" w:cstheme="minorHAnsi"/>
+                <w:b/>
+                <w:iCs/>
+                <w:u w:val="none"/>
+              </w:rPr>
+              <w:t>s</w:t>
+            </w:r>
+            <w:r>
+              <w:rPr>
+                <w:rFonts w:asciiTheme="minorHAnsi" w:hAnsiTheme="minorHAnsi" w:cstheme="minorHAnsi"/>
+                <w:b/>
+                <w:iCs/>
+                <w:u w:val="none"/>
+              </w:rPr>
+              <w:t>)</w:t>
+            </w:r>
+            <w:r>
+              <w:rPr>
+                <w:rFonts w:asciiTheme="minorHAnsi" w:hAnsiTheme="minorHAnsi" w:cstheme="minorHAnsi"/>
+                <w:b/>
+                <w:iCs/>
+                <w:u w:val="none"/>
+              </w:rPr>
+              <w:t xml:space="preserve"> of supervisory meeting(s) since last Highlight</w:t>
+            </w:r>
+          </w:p>
+          <w:p>
+            <w:pPr>
+              <w:pStyle w:val="Heading2Sturley"/>
+              <w:numPr>
+                <w:ilvl w:val="0"/>
+                <w:numId w:val="8"/>
+              </w:numPr>
+              <w:rPr>
+                <w:rFonts w:asciiTheme="minorHAnsi" w:hAnsiTheme="minorHAnsi" w:cstheme="minorHAnsi"/>
+                <w:b/>
+                <w:iCs/>
+                <w:u w:val="none"/>
+              </w:rPr>
+            </w:pPr>
+            <w:r>
+              <w:rPr>
+                <w:rFonts w:asciiTheme="minorHAnsi" w:hAnsiTheme="minorHAnsi" w:cstheme="minorHAnsi"/>
+                <w:iCs/>
+                <w:u w:val="none"/>
+              </w:rPr>
+              <w:t>No meetings – exchanged emails throughout week</w:t>
+            </w:r>
+          </w:p>
+        </w:tc>
+      </w:tr>
+      <w:tr>
+        <w:tc>
+          <w:tcPr>
+            <w:tcW w:w="9242" w:type="dxa"/>
+          </w:tcPr>
+          <w:p>
+            <w:pPr>
+              <w:pStyle w:val="Heading2Sturley"/>
+              <w:rPr>
+                <w:rFonts w:asciiTheme="minorHAnsi" w:hAnsiTheme="minorHAnsi" w:cstheme="minorHAnsi"/>
                 <w:i/>
                 <w:iCs/>
               </w:rPr>
@@ -543,231 +627,8 @@
           <w:szCs w:val="24"/>
         </w:rPr>
       </w:pPr>
-    </w:p>
-    <w:p>
-      <w:pPr>
-        <w:rPr>
-          <w:rFonts w:cstheme="minorHAnsi"/>
-          <w:sz w:val="24"/>
-          <w:szCs w:val="24"/>
-        </w:rPr>
-      </w:pPr>
-    </w:p>
-    <w:p>
-      <w:pPr>
-        <w:rPr>
-          <w:rFonts w:cstheme="minorHAnsi"/>
-          <w:sz w:val="24"/>
-          <w:szCs w:val="24"/>
-        </w:rPr>
-      </w:pPr>
-    </w:p>
-    <w:p>
-      <w:pPr>
-        <w:rPr>
-          <w:rFonts w:cstheme="minorHAnsi"/>
-          <w:b/>
-          <w:sz w:val="24"/>
-          <w:szCs w:val="24"/>
-        </w:rPr>
-      </w:pPr>
-      <w:r>
-        <w:rPr>
-          <w:rFonts w:cstheme="minorHAnsi"/>
-          <w:b/>
-          <w:sz w:val="24"/>
-          <w:szCs w:val="24"/>
-        </w:rPr>
-        <w:t>Notes</w:t>
-      </w:r>
-    </w:p>
-    <w:p>
-      <w:pPr>
-        <w:pStyle w:val="Footer"/>
-        <w:numPr>
-          <w:ilvl w:val="0"/>
-          <w:numId w:val="6"/>
-        </w:numPr>
-        <w:rPr>
-          <w:rFonts w:cstheme="minorHAnsi"/>
-          <w:i/>
-          <w:sz w:val="24"/>
-          <w:szCs w:val="24"/>
-        </w:rPr>
-      </w:pPr>
-      <w:r>
-        <w:rPr>
-          <w:rFonts w:cstheme="minorHAnsi"/>
-          <w:i/>
-          <w:sz w:val="24"/>
-          <w:szCs w:val="24"/>
-        </w:rPr>
-        <w:t>Please do not delete rows from the table</w:t>
-      </w:r>
-    </w:p>
-    <w:p>
-      <w:pPr>
-        <w:pStyle w:val="Footer"/>
-        <w:numPr>
-          <w:ilvl w:val="0"/>
-          <w:numId w:val="6"/>
-        </w:numPr>
-        <w:rPr>
-          <w:rFonts w:cstheme="minorHAnsi"/>
-          <w:i/>
-          <w:sz w:val="24"/>
-          <w:szCs w:val="24"/>
-        </w:rPr>
-      </w:pPr>
-      <w:r>
-        <w:rPr>
-          <w:rFonts w:cstheme="minorHAnsi"/>
-          <w:i/>
-          <w:sz w:val="24"/>
-          <w:szCs w:val="24"/>
-        </w:rPr>
-        <w:t xml:space="preserve">Suggested length:  Maximum half </w:t>
-      </w:r>
-      <w:proofErr w:type="gramStart"/>
-      <w:r>
-        <w:rPr>
-          <w:rFonts w:cstheme="minorHAnsi"/>
-          <w:i/>
-          <w:sz w:val="24"/>
-          <w:szCs w:val="24"/>
-        </w:rPr>
-        <w:t>page;  writing</w:t>
-      </w:r>
-      <w:proofErr w:type="gramEnd"/>
-      <w:r>
-        <w:rPr>
-          <w:rFonts w:cstheme="minorHAnsi"/>
-          <w:i/>
-          <w:sz w:val="24"/>
-          <w:szCs w:val="24"/>
-        </w:rPr>
-        <w:t xml:space="preserve"> a Highlight should only take about 10 minutes</w:t>
-      </w:r>
-    </w:p>
-    <w:p>
-      <w:pPr>
-        <w:pStyle w:val="Footer"/>
-        <w:numPr>
-          <w:ilvl w:val="0"/>
-          <w:numId w:val="6"/>
-        </w:numPr>
-        <w:rPr>
-          <w:rFonts w:cstheme="minorHAnsi"/>
-          <w:i/>
-          <w:sz w:val="24"/>
-          <w:szCs w:val="24"/>
-        </w:rPr>
-      </w:pPr>
-      <w:r>
-        <w:rPr>
-          <w:rFonts w:cstheme="minorHAnsi"/>
-          <w:i/>
-          <w:sz w:val="24"/>
-          <w:szCs w:val="24"/>
-        </w:rPr>
-        <w:t>Please upload Highlight Reports to the SPMS the day before your supervisory meeting</w:t>
-      </w:r>
-    </w:p>
-    <w:p>
-      <w:pPr>
-        <w:pStyle w:val="Footer"/>
-        <w:numPr>
-          <w:ilvl w:val="0"/>
-          <w:numId w:val="6"/>
-        </w:numPr>
-        <w:rPr>
-          <w:rFonts w:cstheme="minorHAnsi"/>
-          <w:i/>
-          <w:sz w:val="24"/>
-          <w:szCs w:val="24"/>
-        </w:rPr>
-      </w:pPr>
-      <w:r>
-        <w:rPr>
-          <w:rFonts w:cstheme="minorHAnsi"/>
-          <w:i/>
-          <w:iCs/>
-          <w:sz w:val="24"/>
-          <w:szCs w:val="24"/>
-        </w:rPr>
-        <w:t>The Review should include:  review of work undertaken (and comparison with work planned) since the last Highlight, including details of any products/deliverables.    Identification of any issues</w:t>
-      </w:r>
-      <w:r>
-        <w:rPr>
-          <w:rFonts w:cstheme="minorHAnsi"/>
-          <w:i/>
-          <w:iCs/>
-          <w:sz w:val="24"/>
-          <w:szCs w:val="24"/>
-        </w:rPr>
-        <w:t>/risks</w:t>
-      </w:r>
-      <w:r>
-        <w:rPr>
-          <w:rFonts w:cstheme="minorHAnsi"/>
-          <w:i/>
-          <w:iCs/>
-          <w:sz w:val="24"/>
-          <w:szCs w:val="24"/>
-        </w:rPr>
-        <w:t xml:space="preserve"> of concern that have arisen since the last Highlight, and any previous issues</w:t>
-      </w:r>
-      <w:r>
-        <w:rPr>
-          <w:rFonts w:cstheme="minorHAnsi"/>
-          <w:i/>
-          <w:iCs/>
-          <w:sz w:val="24"/>
-          <w:szCs w:val="24"/>
-        </w:rPr>
-        <w:t>/risks</w:t>
-      </w:r>
-      <w:r>
-        <w:rPr>
-          <w:rFonts w:cstheme="minorHAnsi"/>
-          <w:i/>
-          <w:iCs/>
-          <w:sz w:val="24"/>
-          <w:szCs w:val="24"/>
-        </w:rPr>
-        <w:t xml:space="preserve"> that are still a concern.  Please </w:t>
-      </w:r>
-      <w:proofErr w:type="gramStart"/>
-      <w:r>
-        <w:rPr>
-          <w:rFonts w:cstheme="minorHAnsi"/>
-          <w:i/>
-          <w:iCs/>
-          <w:sz w:val="24"/>
-          <w:szCs w:val="24"/>
-        </w:rPr>
-        <w:t>give consideration to</w:t>
-      </w:r>
-      <w:proofErr w:type="gramEnd"/>
-      <w:r>
-        <w:rPr>
-          <w:rFonts w:cstheme="minorHAnsi"/>
-          <w:i/>
-          <w:iCs/>
-          <w:sz w:val="24"/>
-          <w:szCs w:val="24"/>
-        </w:rPr>
-        <w:t xml:space="preserve"> whether – or not – you have spent the necessary 30 hours on the project in the last week.</w:t>
-      </w:r>
-    </w:p>
-    <w:p>
-      <w:pPr>
-        <w:rPr>
-          <w:rFonts w:cstheme="minorHAnsi"/>
-          <w:sz w:val="24"/>
-          <w:szCs w:val="24"/>
-        </w:rPr>
-      </w:pPr>
+      <w:bookmarkStart w:id="0" w:name="_GoBack"/>
+      <w:bookmarkEnd w:id="0"/>
     </w:p>
     <w:sectPr>
       <w:footerReference w:type="default" r:id="rId7"/>

</xml_diff>